<commit_message>
Adjusting bg image for mobile friendly
</commit_message>
<xml_diff>
--- a/AllanWongResume.docx
+++ b/AllanWongResume.docx
@@ -39,6 +39,7 @@
         </w:rPr>
       </w:pPr>
       <w:hyperlink r:id="rId8" w:history="1">
+        <w:proofErr w:type="gramStart"/>
         <w:r>
           <w:rPr>
             <w:rStyle w:val="Hyperlink"/>
@@ -93,6 +94,7 @@
         </w:rPr>
         <w:t xml:space="preserve"> Drive.</w:t>
       </w:r>
+      <w:proofErr w:type="gramEnd"/>
       <w:r>
         <w:rPr>
           <w:rFonts w:ascii="Times New Roman" w:hAnsi="Times New Roman" w:cs="Times New Roman"/>
@@ -606,6 +608,7 @@
           <w:szCs w:val="20"/>
         </w:rPr>
       </w:pPr>
+      <w:proofErr w:type="spellStart"/>
       <w:r>
         <w:rPr>
           <w:rFonts w:ascii="Times New Roman" w:hAnsi="Times New Roman" w:cs="Times New Roman"/>
@@ -615,6 +618,7 @@
         <w:lastRenderedPageBreak/>
         <w:t>JQuery</w:t>
       </w:r>
+      <w:proofErr w:type="spellEnd"/>
     </w:p>
     <w:p>
       <w:pPr>
@@ -1265,6 +1269,7 @@
           <w:szCs w:val="20"/>
         </w:rPr>
       </w:pPr>
+      <w:proofErr w:type="spellStart"/>
       <w:r>
         <w:rPr>
           <w:rFonts w:ascii="Times New Roman" w:hAnsi="Times New Roman" w:cs="Times New Roman"/>
@@ -1273,7 +1278,18 @@
           <w:sz w:val="20"/>
           <w:szCs w:val="20"/>
         </w:rPr>
-        <w:t>Tastebuddies, Cooking Guide</w:t>
+        <w:t>Tastebuddies</w:t>
+      </w:r>
+      <w:proofErr w:type="spellEnd"/>
+      <w:r>
+        <w:rPr>
+          <w:rFonts w:ascii="Times New Roman" w:hAnsi="Times New Roman" w:cs="Times New Roman"/>
+          <w:b/>
+          <w:i/>
+          <w:sz w:val="20"/>
+          <w:szCs w:val="20"/>
+        </w:rPr>
+        <w:t>, Cooking Guide</w:t>
       </w:r>
       <w:r>
         <w:rPr>
@@ -1548,6 +1564,7 @@
           <w:szCs w:val="20"/>
         </w:rPr>
       </w:pPr>
+      <w:proofErr w:type="gramStart"/>
       <w:r>
         <w:rPr>
           <w:rFonts w:ascii="Times New Roman" w:hAnsi="Times New Roman" w:cs="Times New Roman"/>
@@ -1575,6 +1592,7 @@
         </w:rPr>
         <w:t xml:space="preserve"> Global Ties, La Jolla CA.</w:t>
       </w:r>
+      <w:proofErr w:type="gramEnd"/>
       <w:r>
         <w:rPr>
           <w:rFonts w:ascii="Times New Roman" w:hAnsi="Times New Roman" w:cs="Times New Roman"/>
@@ -1834,17 +1852,40 @@
           <w:sz w:val="20"/>
           <w:szCs w:val="20"/>
         </w:rPr>
-        <w:t>Product Manager/Web Devleoper/Designer Intern</w:t>
-      </w:r>
+        <w:t xml:space="preserve">Product Manager/Web </w:t>
+      </w:r>
+      <w:proofErr w:type="spellStart"/>
       <w:r>
         <w:rPr>
           <w:rFonts w:ascii="Times New Roman" w:hAnsi="Times New Roman" w:cs="Times New Roman"/>
           <w:b/>
+          <w:i/>
+          <w:sz w:val="20"/>
+          <w:szCs w:val="20"/>
+        </w:rPr>
+        <w:t>Devleoper</w:t>
+      </w:r>
+      <w:proofErr w:type="spellEnd"/>
+      <w:r>
+        <w:rPr>
+          <w:rFonts w:ascii="Times New Roman" w:hAnsi="Times New Roman" w:cs="Times New Roman"/>
+          <w:b/>
+          <w:i/>
+          <w:sz w:val="20"/>
+          <w:szCs w:val="20"/>
+        </w:rPr>
+        <w:t>/Designer Intern</w:t>
+      </w:r>
+      <w:r>
+        <w:rPr>
+          <w:rFonts w:ascii="Times New Roman" w:hAnsi="Times New Roman" w:cs="Times New Roman"/>
+          <w:b/>
           <w:sz w:val="20"/>
           <w:szCs w:val="20"/>
         </w:rPr>
         <w:t xml:space="preserve">, </w:t>
       </w:r>
+      <w:proofErr w:type="spellStart"/>
       <w:r>
         <w:rPr>
           <w:rFonts w:ascii="Times New Roman" w:hAnsi="Times New Roman" w:cs="Times New Roman"/>
@@ -1875,7 +1916,16 @@
           <w:sz w:val="20"/>
           <w:szCs w:val="20"/>
         </w:rPr>
-        <w:t>a Enterpris</w:t>
+        <w:t>a</w:t>
+      </w:r>
+      <w:proofErr w:type="spellEnd"/>
+      <w:r>
+        <w:rPr>
+          <w:rFonts w:ascii="Times New Roman" w:hAnsi="Times New Roman" w:cs="Times New Roman"/>
+          <w:sz w:val="20"/>
+          <w:szCs w:val="20"/>
+        </w:rPr>
+        <w:t xml:space="preserve"> Enterpris</w:t>
       </w:r>
       <w:r>
         <w:rPr>
@@ -1933,8 +1983,18 @@
           <w:sz w:val="20"/>
           <w:szCs w:val="20"/>
         </w:rPr>
-        <w:t>UI/UX lead</w:t>
-      </w:r>
+        <w:t xml:space="preserve">UI/UX </w:t>
+      </w:r>
+      <w:proofErr w:type="gramStart"/>
+      <w:r>
+        <w:rPr>
+          <w:rFonts w:ascii="Times New Roman" w:hAnsi="Times New Roman" w:cs="Times New Roman"/>
+          <w:sz w:val="20"/>
+          <w:szCs w:val="20"/>
+        </w:rPr>
+        <w:t>lead</w:t>
+      </w:r>
+      <w:proofErr w:type="gramEnd"/>
       <w:r>
         <w:rPr>
           <w:rFonts w:ascii="Times New Roman" w:hAnsi="Times New Roman" w:cs="Times New Roman"/>
@@ -2058,6 +2118,7 @@
           <w:szCs w:val="20"/>
         </w:rPr>
       </w:pPr>
+      <w:proofErr w:type="gramStart"/>
       <w:r>
         <w:rPr>
           <w:rFonts w:ascii="Times New Roman" w:hAnsi="Times New Roman" w:cs="Times New Roman"/>
@@ -2085,6 +2146,7 @@
         </w:rPr>
         <w:t>UCSD Police Department La Jolla CA.</w:t>
       </w:r>
+      <w:proofErr w:type="gramEnd"/>
       <w:r>
         <w:rPr>
           <w:rFonts w:ascii="Times New Roman" w:hAnsi="Times New Roman" w:cs="Times New Roman"/>
@@ -2299,7 +2361,29 @@
           <w:sz w:val="20"/>
           <w:szCs w:val="20"/>
         </w:rPr>
-        <w:t xml:space="preserve"> for MASA(Multi-Asian Student Association</w:t>
+        <w:t xml:space="preserve"> for </w:t>
+      </w:r>
+      <w:proofErr w:type="gramStart"/>
+      <w:r>
+        <w:rPr>
+          <w:rFonts w:ascii="Times New Roman" w:hAnsi="Times New Roman" w:cs="Times New Roman"/>
+          <w:b/>
+          <w:i/>
+          <w:sz w:val="20"/>
+          <w:szCs w:val="20"/>
+        </w:rPr>
+        <w:t>MASA(</w:t>
+      </w:r>
+      <w:proofErr w:type="gramEnd"/>
+      <w:r>
+        <w:rPr>
+          <w:rFonts w:ascii="Times New Roman" w:hAnsi="Times New Roman" w:cs="Times New Roman"/>
+          <w:b/>
+          <w:i/>
+          <w:sz w:val="20"/>
+          <w:szCs w:val="20"/>
+        </w:rPr>
+        <w:t>Multi-Asian Student Association</w:t>
       </w:r>
       <w:r>
         <w:rPr>
@@ -2563,7 +2647,29 @@
           <w:sz w:val="20"/>
           <w:szCs w:val="20"/>
         </w:rPr>
-        <w:t>Founder of Just A Moment(The Jam Project)</w:t>
+        <w:t xml:space="preserve">Founder of Just A </w:t>
+      </w:r>
+      <w:proofErr w:type="gramStart"/>
+      <w:r>
+        <w:rPr>
+          <w:rFonts w:ascii="Times New Roman" w:hAnsi="Times New Roman" w:cs="Times New Roman"/>
+          <w:b/>
+          <w:i/>
+          <w:sz w:val="20"/>
+          <w:szCs w:val="20"/>
+        </w:rPr>
+        <w:t>Moment(</w:t>
+      </w:r>
+      <w:proofErr w:type="gramEnd"/>
+      <w:r>
+        <w:rPr>
+          <w:rFonts w:ascii="Times New Roman" w:hAnsi="Times New Roman" w:cs="Times New Roman"/>
+          <w:b/>
+          <w:i/>
+          <w:sz w:val="20"/>
+          <w:szCs w:val="20"/>
+        </w:rPr>
+        <w:t>The Jam Project)</w:t>
       </w:r>
       <w:r>
         <w:rPr>
@@ -2708,7 +2814,23 @@
           <w:sz w:val="20"/>
           <w:szCs w:val="20"/>
         </w:rPr>
-        <w:t>Acquired a partnership with an upcoming consultant company(Friends &amp; Fables) to further expand our influence in the community</w:t>
+        <w:t xml:space="preserve">Acquired a partnership with an upcoming consultant </w:t>
+      </w:r>
+      <w:r>
+        <w:rPr>
+          <w:rFonts w:ascii="Times New Roman" w:hAnsi="Times New Roman" w:cs="Times New Roman"/>
+          <w:sz w:val="20"/>
+          <w:szCs w:val="20"/>
+        </w:rPr>
+        <w:t>company (</w:t>
+      </w:r>
+      <w:r>
+        <w:rPr>
+          <w:rFonts w:ascii="Times New Roman" w:hAnsi="Times New Roman" w:cs="Times New Roman"/>
+          <w:sz w:val="20"/>
+          <w:szCs w:val="20"/>
+        </w:rPr>
+        <w:t>Friends &amp; Fables) to further expand our influence in the community</w:t>
       </w:r>
       <w:r>
         <w:rPr>
@@ -6360,7 +6482,7 @@
 </file>
 
 <file path=customXml/itemProps1.xml><?xml version="1.0" encoding="utf-8"?>
-<ds:datastoreItem xmlns:ds="http://schemas.openxmlformats.org/officeDocument/2006/customXml" ds:itemID="{DFE01385-18F6-4ACC-BC5D-FB0EDB5D8CAD}">
+<ds:datastoreItem xmlns:ds="http://schemas.openxmlformats.org/officeDocument/2006/customXml" ds:itemID="{F4C24A5E-731B-426A-9AF6-E693A25EED7A}">
   <ds:schemaRefs>
     <ds:schemaRef ds:uri="http://schemas.openxmlformats.org/officeDocument/2006/bibliography"/>
   </ds:schemaRefs>

</xml_diff>

<commit_message>
Beggining the revamp update
</commit_message>
<xml_diff>
--- a/AllanWongResume.docx
+++ b/AllanWongResume.docx
@@ -352,7 +352,15 @@
           <w:sz w:val="20"/>
           <w:szCs w:val="20"/>
         </w:rPr>
-        <w:t>Expected Graduation Date: June 2016</w:t>
+        <w:t>Graduated</w:t>
+      </w:r>
+      <w:r>
+        <w:rPr>
+          <w:rFonts w:ascii="Times New Roman" w:hAnsi="Times New Roman" w:cs="Times New Roman"/>
+          <w:sz w:val="20"/>
+          <w:szCs w:val="20"/>
+        </w:rPr>
+        <w:t>: June 2016</w:t>
       </w:r>
     </w:p>
     <w:p>
@@ -407,6 +415,15 @@
           <w:szCs w:val="20"/>
         </w:rPr>
         <w:t xml:space="preserve"> Languages</w:t>
+      </w:r>
+      <w:r>
+        <w:rPr>
+          <w:rFonts w:ascii="Times New Roman" w:hAnsi="Times New Roman" w:cs="Times New Roman"/>
+          <w:b/>
+          <w:sz w:val="20"/>
+          <w:szCs w:val="20"/>
+        </w:rPr>
+        <w:t xml:space="preserve"> &amp; Technical Skills</w:t>
       </w:r>
       <w:r>
         <w:rPr>
@@ -527,8 +544,26 @@
           <w:sz w:val="20"/>
           <w:szCs w:val="20"/>
         </w:rPr>
-        <w:t>JavaScript, JSON</w:t>
-      </w:r>
+        <w:t xml:space="preserve">JavaScript, </w:t>
+      </w:r>
+      <w:proofErr w:type="spellStart"/>
+      <w:r>
+        <w:rPr>
+          <w:rFonts w:ascii="Times New Roman" w:hAnsi="Times New Roman" w:cs="Times New Roman"/>
+          <w:sz w:val="20"/>
+          <w:szCs w:val="20"/>
+        </w:rPr>
+        <w:t>JSON</w:t>
+      </w:r>
+      <w:r>
+        <w:rPr>
+          <w:rFonts w:ascii="Times New Roman" w:hAnsi="Times New Roman" w:cs="Times New Roman"/>
+          <w:sz w:val="20"/>
+          <w:szCs w:val="20"/>
+        </w:rPr>
+        <w:t>,Jquery</w:t>
+      </w:r>
+      <w:proofErr w:type="spellEnd"/>
     </w:p>
     <w:p>
       <w:pPr>
@@ -602,16 +637,14 @@
           <w:szCs w:val="20"/>
         </w:rPr>
       </w:pPr>
-      <w:proofErr w:type="spellStart"/>
-      <w:r>
-        <w:rPr>
-          <w:rFonts w:ascii="Times New Roman" w:hAnsi="Times New Roman" w:cs="Times New Roman"/>
-          <w:sz w:val="20"/>
-          <w:szCs w:val="20"/>
-        </w:rPr>
-        <w:t>JQuery</w:t>
-      </w:r>
-      <w:proofErr w:type="spellEnd"/>
+      <w:r>
+        <w:rPr>
+          <w:rFonts w:ascii="Times New Roman" w:hAnsi="Times New Roman" w:cs="Times New Roman"/>
+          <w:sz w:val="20"/>
+          <w:szCs w:val="20"/>
+        </w:rPr>
+        <w:t>Bootstrap</w:t>
+      </w:r>
     </w:p>
     <w:p>
       <w:pPr>
@@ -711,8 +744,19 @@
           <w:szCs w:val="20"/>
         </w:rPr>
         <w:lastRenderedPageBreak/>
-        <w:t>Other Technical skills</w:t>
-      </w:r>
+        <w:t xml:space="preserve">Relevant </w:t>
+      </w:r>
+      <w:proofErr w:type="spellStart"/>
+      <w:r>
+        <w:rPr>
+          <w:rFonts w:ascii="Times New Roman" w:hAnsi="Times New Roman" w:cs="Times New Roman"/>
+          <w:b/>
+          <w:sz w:val="20"/>
+          <w:szCs w:val="20"/>
+        </w:rPr>
+        <w:t>Courseswork</w:t>
+      </w:r>
+      <w:proofErr w:type="spellEnd"/>
       <w:r>
         <w:rPr>
           <w:rFonts w:ascii="Times New Roman" w:hAnsi="Times New Roman" w:cs="Times New Roman"/>
@@ -767,7 +811,15 @@
           <w:szCs w:val="20"/>
         </w:rPr>
         <w:lastRenderedPageBreak/>
-        <w:t>Windows XP,7 &amp; 10</w:t>
+        <w:t>CSE100 Advanced Data Structures</w:t>
+      </w:r>
+      <w:r>
+        <w:rPr>
+          <w:rFonts w:ascii="Times New Roman" w:hAnsi="Times New Roman" w:cs="Times New Roman"/>
+          <w:sz w:val="20"/>
+          <w:szCs w:val="20"/>
+        </w:rPr>
+        <w:t xml:space="preserve"> </w:t>
       </w:r>
     </w:p>
     <w:p>
@@ -791,23 +843,7 @@
           <w:sz w:val="20"/>
           <w:szCs w:val="20"/>
         </w:rPr>
-        <w:t>Microsoft O</w:t>
-      </w:r>
-      <w:r>
-        <w:rPr>
-          <w:rFonts w:ascii="Times New Roman" w:hAnsi="Times New Roman" w:cs="Times New Roman"/>
-          <w:sz w:val="20"/>
-          <w:szCs w:val="20"/>
-        </w:rPr>
-        <w:t>ffice</w:t>
-      </w:r>
-      <w:r>
-        <w:rPr>
-          <w:rFonts w:ascii="Times New Roman" w:hAnsi="Times New Roman" w:cs="Times New Roman"/>
-          <w:sz w:val="20"/>
-          <w:szCs w:val="20"/>
-        </w:rPr>
-        <w:t xml:space="preserve"> </w:t>
+        <w:t>CSE130 Program Languages</w:t>
       </w:r>
     </w:p>
     <w:p>
@@ -831,15 +867,7 @@
           <w:sz w:val="20"/>
           <w:szCs w:val="20"/>
         </w:rPr>
-        <w:t>Linux and UNIX</w:t>
-      </w:r>
-      <w:r>
-        <w:rPr>
-          <w:rFonts w:ascii="Times New Roman" w:hAnsi="Times New Roman" w:cs="Times New Roman"/>
-          <w:sz w:val="20"/>
-          <w:szCs w:val="20"/>
-        </w:rPr>
-        <w:t xml:space="preserve"> </w:t>
+        <w:t>CSE132A Database Principles</w:t>
       </w:r>
     </w:p>
     <w:p>
@@ -864,7 +892,7 @@
           <w:szCs w:val="20"/>
         </w:rPr>
         <w:lastRenderedPageBreak/>
-        <w:t>Project Management</w:t>
+        <w:t>CSE132B Web Client Languages</w:t>
       </w:r>
     </w:p>
     <w:p>
@@ -888,7 +916,7 @@
           <w:sz w:val="20"/>
           <w:szCs w:val="20"/>
         </w:rPr>
-        <w:t>UX/UI Design</w:t>
+        <w:t>Cogs121 Human Interaction Programming Studio</w:t>
       </w:r>
     </w:p>
     <w:p>
@@ -912,7 +940,7 @@
           <w:sz w:val="20"/>
           <w:szCs w:val="20"/>
         </w:rPr>
-        <w:t>Product Management</w:t>
+        <w:t>CSE170 Interaction Design</w:t>
       </w:r>
     </w:p>
     <w:p>
@@ -937,7 +965,7 @@
           <w:szCs w:val="20"/>
         </w:rPr>
         <w:lastRenderedPageBreak/>
-        <w:t>Bootstrap</w:t>
+        <w:t>MGT172 Project Management</w:t>
       </w:r>
     </w:p>
     <w:p>
@@ -961,12 +989,35 @@
           <w:sz w:val="20"/>
           <w:szCs w:val="20"/>
         </w:rPr>
-        <w:t>Responsive Web Design</w:t>
+        <w:t>CSE110 Software Engineering</w:t>
       </w:r>
     </w:p>
     <w:p>
       <w:pPr>
         <w:pStyle w:val="ListParagraph"/>
+        <w:numPr>
+          <w:ilvl w:val="0"/>
+          <w:numId w:val="26"/>
+        </w:numPr>
+        <w:spacing w:after="0" w:line="240" w:lineRule="auto"/>
+        <w:ind w:right="187"/>
+        <w:rPr>
+          <w:rFonts w:ascii="Times New Roman" w:hAnsi="Times New Roman" w:cs="Times New Roman"/>
+          <w:sz w:val="20"/>
+          <w:szCs w:val="20"/>
+        </w:rPr>
+      </w:pPr>
+      <w:r>
+        <w:rPr>
+          <w:rFonts w:ascii="Times New Roman" w:hAnsi="Times New Roman" w:cs="Times New Roman"/>
+          <w:sz w:val="20"/>
+          <w:szCs w:val="20"/>
+        </w:rPr>
+        <w:t>ENG 100L Team Engineering Labs</w:t>
+      </w:r>
+    </w:p>
+    <w:p>
+      <w:pPr>
         <w:spacing w:after="0" w:line="240" w:lineRule="auto"/>
         <w:ind w:right="187"/>
         <w:rPr>
@@ -1157,7 +1208,23 @@
           <w:sz w:val="20"/>
           <w:szCs w:val="20"/>
         </w:rPr>
-        <w:t>skills, talents, and involvement.</w:t>
+        <w:t>skills, talents, and involvement</w:t>
+      </w:r>
+      <w:r>
+        <w:rPr>
+          <w:rFonts w:ascii="Times New Roman" w:hAnsi="Times New Roman" w:cs="Times New Roman"/>
+          <w:sz w:val="20"/>
+          <w:szCs w:val="20"/>
+        </w:rPr>
+        <w:t xml:space="preserve"> using HTML &amp; CSS</w:t>
+      </w:r>
+      <w:r>
+        <w:rPr>
+          <w:rFonts w:ascii="Times New Roman" w:hAnsi="Times New Roman" w:cs="Times New Roman"/>
+          <w:sz w:val="20"/>
+          <w:szCs w:val="20"/>
+        </w:rPr>
+        <w:t>.</w:t>
       </w:r>
     </w:p>
     <w:p>
@@ -1180,7 +1247,23 @@
           <w:sz w:val="20"/>
           <w:szCs w:val="20"/>
         </w:rPr>
-        <w:t>Utilized various web tools to create a fluid and smooth design.</w:t>
+        <w:t>Utilized various web tools to create a fluid and smooth design</w:t>
+      </w:r>
+      <w:r>
+        <w:rPr>
+          <w:rFonts w:ascii="Times New Roman" w:hAnsi="Times New Roman" w:cs="Times New Roman"/>
+          <w:sz w:val="20"/>
+          <w:szCs w:val="20"/>
+        </w:rPr>
+        <w:t xml:space="preserve"> like Bootstrap and animations</w:t>
+      </w:r>
+      <w:r>
+        <w:rPr>
+          <w:rFonts w:ascii="Times New Roman" w:hAnsi="Times New Roman" w:cs="Times New Roman"/>
+          <w:sz w:val="20"/>
+          <w:szCs w:val="20"/>
+        </w:rPr>
+        <w:t>.</w:t>
       </w:r>
     </w:p>
     <w:p>
@@ -1226,7 +1309,33 @@
           <w:sz w:val="20"/>
           <w:szCs w:val="20"/>
         </w:rPr>
-        <w:t>Created a typography function to create the unique typing feature on the landing page.</w:t>
+        <w:t>Created a typography function to create the unique typing feature on the landing page</w:t>
+      </w:r>
+      <w:r>
+        <w:rPr>
+          <w:rFonts w:ascii="Times New Roman" w:hAnsi="Times New Roman" w:cs="Times New Roman"/>
+          <w:sz w:val="20"/>
+          <w:szCs w:val="20"/>
+        </w:rPr>
+        <w:t xml:space="preserve"> with </w:t>
+      </w:r>
+      <w:proofErr w:type="spellStart"/>
+      <w:r>
+        <w:rPr>
+          <w:rFonts w:ascii="Times New Roman" w:hAnsi="Times New Roman" w:cs="Times New Roman"/>
+          <w:sz w:val="20"/>
+          <w:szCs w:val="20"/>
+        </w:rPr>
+        <w:t>Javascript</w:t>
+      </w:r>
+      <w:proofErr w:type="spellEnd"/>
+      <w:r>
+        <w:rPr>
+          <w:rFonts w:ascii="Times New Roman" w:hAnsi="Times New Roman" w:cs="Times New Roman"/>
+          <w:sz w:val="20"/>
+          <w:szCs w:val="20"/>
+        </w:rPr>
+        <w:t>.</w:t>
       </w:r>
     </w:p>
     <w:p>
@@ -1235,6 +1344,7 @@
         <w:ind w:right="184"/>
         <w:rPr>
           <w:rFonts w:ascii="Times New Roman" w:hAnsi="Times New Roman" w:cs="Times New Roman"/>
+          <w:b/>
           <w:sz w:val="20"/>
           <w:szCs w:val="20"/>
         </w:rPr>
@@ -1391,7 +1501,24 @@
           <w:sz w:val="20"/>
           <w:szCs w:val="20"/>
         </w:rPr>
-        <w:t xml:space="preserve">     March ’16 – June ‘16</w:t>
+        <w:t xml:space="preserve">    </w:t>
+      </w:r>
+      <w:r>
+        <w:rPr>
+          <w:rFonts w:ascii="Times New Roman" w:hAnsi="Times New Roman" w:cs="Times New Roman"/>
+          <w:sz w:val="20"/>
+          <w:szCs w:val="20"/>
+        </w:rPr>
+        <w:tab/>
+        <w:t xml:space="preserve">    </w:t>
+      </w:r>
+      <w:r>
+        <w:rPr>
+          <w:rFonts w:ascii="Times New Roman" w:hAnsi="Times New Roman" w:cs="Times New Roman"/>
+          <w:sz w:val="20"/>
+          <w:szCs w:val="20"/>
+        </w:rPr>
+        <w:t xml:space="preserve"> March ’16 – June ‘16</w:t>
       </w:r>
     </w:p>
     <w:p>
@@ -1556,6 +1683,7 @@
         <w:ind w:right="184"/>
         <w:rPr>
           <w:rFonts w:ascii="Times New Roman" w:hAnsi="Times New Roman" w:cs="Times New Roman"/>
+          <w:b/>
           <w:sz w:val="20"/>
           <w:szCs w:val="20"/>
         </w:rPr>
@@ -2171,6 +2299,24 @@
           <w:sz w:val="20"/>
           <w:szCs w:val="20"/>
         </w:rPr>
+        <w:t xml:space="preserve"> utilizing bootstrap and </w:t>
+      </w:r>
+      <w:proofErr w:type="spellStart"/>
+      <w:r>
+        <w:rPr>
+          <w:rFonts w:ascii="Times New Roman" w:hAnsi="Times New Roman" w:cs="Times New Roman"/>
+          <w:sz w:val="20"/>
+          <w:szCs w:val="20"/>
+        </w:rPr>
+        <w:t>javascript</w:t>
+      </w:r>
+      <w:proofErr w:type="spellEnd"/>
+      <w:r>
+        <w:rPr>
+          <w:rFonts w:ascii="Times New Roman" w:hAnsi="Times New Roman" w:cs="Times New Roman"/>
+          <w:sz w:val="20"/>
+          <w:szCs w:val="20"/>
+        </w:rPr>
         <w:t>.</w:t>
       </w:r>
     </w:p>
@@ -2591,18 +2737,6 @@
         </w:rPr>
         <w:t>Expanded our organization into the social media platform by creating our first official website through school servers.</w:t>
       </w:r>
-    </w:p>
-    <w:p>
-      <w:pPr>
-        <w:pStyle w:val="ListParagraph"/>
-        <w:spacing w:after="0"/>
-        <w:ind w:left="360" w:right="184"/>
-        <w:rPr>
-          <w:rFonts w:ascii="Times New Roman" w:hAnsi="Times New Roman" w:cs="Times New Roman"/>
-          <w:sz w:val="20"/>
-          <w:szCs w:val="20"/>
-        </w:rPr>
-      </w:pPr>
     </w:p>
     <w:p>
       <w:pPr>
@@ -6055,6 +6189,7 @@
   <w:style w:type="character" w:default="1" w:styleId="DefaultParagraphFont">
     <w:name w:val="Default Paragraph Font"/>
     <w:uiPriority w:val="1"/>
+    <w:semiHidden/>
     <w:unhideWhenUsed/>
   </w:style>
   <w:style w:type="table" w:default="1" w:styleId="TableNormal">
@@ -6473,7 +6608,7 @@
 </file>
 
 <file path=customXml/itemProps1.xml><?xml version="1.0" encoding="utf-8"?>
-<ds:datastoreItem xmlns:ds="http://schemas.openxmlformats.org/officeDocument/2006/customXml" ds:itemID="{A0CBA620-F02B-4651-8E12-B5D73C11106F}">
+<ds:datastoreItem xmlns:ds="http://schemas.openxmlformats.org/officeDocument/2006/customXml" ds:itemID="{728FC92F-C02E-48BF-90E5-F62E3A8DAD42}">
   <ds:schemaRefs>
     <ds:schemaRef ds:uri="http://schemas.openxmlformats.org/officeDocument/2006/bibliography"/>
   </ds:schemaRefs>

</xml_diff>

<commit_message>
Updated resume and created the frame structure for the project section
</commit_message>
<xml_diff>
--- a/AllanWongResume.docx
+++ b/AllanWongResume.docx
@@ -167,7 +167,14 @@
           <w:b/>
           <w:sz w:val="22"/>
         </w:rPr>
-        <w:t>Project Manager</w:t>
+        <w:t>Produ</w:t>
+      </w:r>
+      <w:r>
+        <w:rPr>
+          <w:b/>
+          <w:sz w:val="22"/>
+        </w:rPr>
+        <w:t>ct Manager</w:t>
       </w:r>
       <w:r>
         <w:rPr>
@@ -1227,6 +1234,18 @@
                 <w:sz w:val="22"/>
               </w:rPr>
               <w:t>MGT172 Project Management</w:t>
+            </w:r>
+          </w:p>
+          <w:p>
+            <w:pPr>
+              <w:pStyle w:val="ListParagraph"/>
+              <w:numPr>
+                <w:ilvl w:val="0"/>
+                <w:numId w:val="6"/>
+              </w:numPr>
+            </w:pPr>
+            <w:r>
+              <w:t>Management Techniques</w:t>
             </w:r>
           </w:p>
         </w:tc>
@@ -2346,7 +2365,7 @@
   <w:abstractNum w:abstractNumId="5">
     <w:nsid w:val="63A61D1B"/>
     <w:multiLevelType w:val="hybridMultilevel"/>
-    <w:tmpl w:val="F1281306"/>
+    <w:tmpl w:val="BE8E05B0"/>
     <w:lvl w:ilvl="0" w:tplc="04090001">
       <w:start w:val="1"/>
       <w:numFmt w:val="bullet"/>
@@ -2753,7 +2772,6 @@
   <w:style w:type="character" w:default="1" w:styleId="DefaultParagraphFont">
     <w:name w:val="Default Paragraph Font"/>
     <w:uiPriority w:val="1"/>
-    <w:semiHidden/>
     <w:unhideWhenUsed/>
   </w:style>
   <w:style w:type="table" w:default="1" w:styleId="TableNormal">

</xml_diff>

<commit_message>
Added image for projects and modified for correct format
</commit_message>
<xml_diff>
--- a/AllanWongResume.docx
+++ b/AllanWongResume.docx
@@ -283,10 +283,10 @@
         <w:spacing w:line="240" w:lineRule="auto"/>
       </w:pPr>
       <w:r>
-        <w:t>Designed and de</w:t>
-      </w:r>
-      <w:r>
-        <w:t xml:space="preserve">veloped revamped company </w:t>
+        <w:t xml:space="preserve">Designed and </w:t>
+      </w:r>
+      <w:r>
+        <w:t xml:space="preserve">revamped company </w:t>
       </w:r>
       <w:r>
         <w:t>site using</w:t>
@@ -2772,6 +2772,7 @@
   <w:style w:type="character" w:default="1" w:styleId="DefaultParagraphFont">
     <w:name w:val="Default Paragraph Font"/>
     <w:uiPriority w:val="1"/>
+    <w:semiHidden/>
     <w:unhideWhenUsed/>
   </w:style>
   <w:style w:type="table" w:default="1" w:styleId="TableNormal">

</xml_diff>

<commit_message>
Updated development project segment and begun writing the social project part
</commit_message>
<xml_diff>
--- a/AllanWongResume.docx
+++ b/AllanWongResume.docx
@@ -368,7 +368,13 @@
         <w:t xml:space="preserve">small </w:t>
       </w:r>
       <w:r>
-        <w:t>team of interns to meet deliverable product deadlines</w:t>
+        <w:t>team of interns to meet deliverable product</w:t>
+      </w:r>
+      <w:r>
+        <w:t xml:space="preserve"> marketing</w:t>
+      </w:r>
+      <w:r>
+        <w:t xml:space="preserve"> deadlines</w:t>
       </w:r>
       <w:r>
         <w:t>.</w:t>
@@ -694,7 +700,10 @@
         <w:t xml:space="preserve"> prototyping</w:t>
       </w:r>
       <w:r>
-        <w:t xml:space="preserve">. Deployed a functional prototype within 5 weeks. </w:t>
+        <w:t>. Deployed a funct</w:t>
+      </w:r>
+      <w:r>
+        <w:t>ional prototype within 5 weeks and utilized user feedback for optimization.</w:t>
       </w:r>
     </w:p>
     <w:p>
@@ -1337,6 +1346,9 @@
             <w:r>
               <w:t>, Bootstrap</w:t>
             </w:r>
+            <w:r>
+              <w:t>, UI/UX Design</w:t>
+            </w:r>
           </w:p>
         </w:tc>
         <w:tc>
@@ -1448,6 +1460,12 @@
             </w:r>
             <w:r>
               <w:t>, JSON</w:t>
+            </w:r>
+            <w:r>
+              <w:t xml:space="preserve">, </w:t>
+            </w:r>
+            <w:r>
+              <w:t>UI/UX Design</w:t>
             </w:r>
           </w:p>
         </w:tc>
@@ -2772,7 +2790,6 @@
   <w:style w:type="character" w:default="1" w:styleId="DefaultParagraphFont">
     <w:name w:val="Default Paragraph Font"/>
     <w:uiPriority w:val="1"/>
-    <w:semiHidden/>
     <w:unhideWhenUsed/>
   </w:style>
   <w:style w:type="table" w:default="1" w:styleId="TableNormal">

</xml_diff>

<commit_message>
Updating description and resume
</commit_message>
<xml_diff>
--- a/AllanWongResume.docx
+++ b/AllanWongResume.docx
@@ -1070,7 +1070,7 @@
         <w:t xml:space="preserve">” concept that users would want with the application. </w:t>
       </w:r>
       <w:r>
-        <w:t xml:space="preserve">Users would “grow” the character as the application is utilized with increased frequency. </w:t>
+        <w:t>Worked personally with potential users to analyze their wants and needs for the application.</w:t>
       </w:r>
     </w:p>
     <w:p>
@@ -1789,6 +1789,9 @@
       <w:r>
         <w:t>making a difference thru acts of kindness</w:t>
       </w:r>
+      <w:r>
+        <w:t>.</w:t>
+      </w:r>
     </w:p>
     <w:p>
       <w:pPr>
@@ -1801,6 +1804,9 @@
       </w:pPr>
       <w:r>
         <w:t>Acquired a partnership with a consultant company (Friends &amp; Fables) to expand community reach</w:t>
+      </w:r>
+      <w:r>
+        <w:t>.</w:t>
       </w:r>
     </w:p>
     <w:sectPr>

</xml_diff>